<commit_message>
pneu zu pnew and figure in manual
</commit_message>
<xml_diff>
--- a/Documentation/SMARTI_manual.docx
+++ b/Documentation/SMARTI_manual.docx
@@ -2664,12 +2664,12 @@
         <w:rPr>
           <w:lang w:val="en-US"/>
         </w:rPr>
-      </w:r>
-      <w:r>
-        <w:rPr>
-          <w:lang w:val="en-US"/>
-        </w:rPr>
         <w:instrText xml:space="preserve"> \* MERGEFORMAT </w:instrText>
+      </w:r>
+      <w:r>
+        <w:rPr>
+          <w:lang w:val="en-US"/>
+        </w:rPr>
       </w:r>
       <w:r>
         <w:rPr>
@@ -2724,8 +2724,6 @@
         </w:rPr>
       </w:pPr>
       <w:bookmarkStart w:id="2" w:name="_Toc510270144"/>
-      <w:bookmarkStart w:id="3" w:name="_GoBack"/>
-      <w:bookmarkEnd w:id="3"/>
       <w:r>
         <w:rPr>
           <w:lang w:val="en-US"/>
@@ -2777,13 +2775,87 @@
         </w:rPr>
         <w:fldChar w:fldCharType="separate"/>
       </w:r>
-      <w:bookmarkStart w:id="4" w:name="_CTVP00172290e352060427eb5a2a44753decfdb"/>
+      <w:bookmarkStart w:id="3" w:name="_CTVP00172290e352060427eb5a2a44753decfdb"/>
       <w:r>
         <w:rPr>
           <w:rFonts w:cs="Segoe UI"/>
         </w:rPr>
         <w:t>(Glassner 2007)</w:t>
       </w:r>
+      <w:bookmarkEnd w:id="3"/>
+      <w:r>
+        <w:rPr>
+          <w:rFonts w:cs="Segoe UI"/>
+        </w:rPr>
+        <w:fldChar w:fldCharType="end"/>
+      </w:r>
+      <w:r>
+        <w:rPr>
+          <w:rFonts w:cs="Segoe UI"/>
+        </w:rPr>
+        <w:t>. Even though for image processing some additional features are applied (</w:t>
+      </w:r>
+      <w:r>
+        <w:rPr>
+          <w:rFonts w:cs="Segoe UI"/>
+        </w:rPr>
+        <w:t xml:space="preserve">rasterization, </w:t>
+      </w:r>
+      <w:r>
+        <w:rPr>
+          <w:rFonts w:cs="Segoe UI"/>
+        </w:rPr>
+        <w:t>shading, anti-aliasing …</w:t>
+      </w:r>
+      <w:r>
+        <w:rPr>
+          <w:rFonts w:cs="Segoe UI"/>
+        </w:rPr>
+        <w:t xml:space="preserve">) and the starting as well as the detection objects differ (in computer graphics, rays  generally leave from every pixel leading to the light sources, which is referred to as </w:t>
+      </w:r>
+      <w:r>
+        <w:rPr>
+          <w:rFonts w:cs="Segoe UI"/>
+        </w:rPr>
+        <w:t>backward</w:t>
+      </w:r>
+      <w:r>
+        <w:rPr>
+          <w:rFonts w:cs="Segoe UI"/>
+        </w:rPr>
+        <w:t xml:space="preserve"> ray tracing)</w:t>
+      </w:r>
+      <w:r>
+        <w:rPr>
+          <w:rFonts w:cs="Segoe UI"/>
+        </w:rPr>
+        <w:t xml:space="preserve"> </w:t>
+      </w:r>
+      <w:r>
+        <w:rPr>
+          <w:rFonts w:cs="Segoe UI"/>
+        </w:rPr>
+        <w:fldChar w:fldCharType="begin"/>
+      </w:r>
+      <w:r>
+        <w:rPr>
+          <w:rFonts w:cs="Segoe UI"/>
+        </w:rPr>
+        <w:instrText>ADDIN CITAVI.PLACEHOLDER da09b3a9-688f-4fbc-a754-bf7c3e2e2770 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</w:instrText>
+      </w:r>
+      <w:r>
+        <w:rPr>
+          <w:rFonts w:cs="Segoe UI"/>
+        </w:rPr>
+        <w:fldChar w:fldCharType="separate"/>
+      </w:r>
+      <w:bookmarkStart w:id="4" w:name="_CTVP001da09b3a9688f4fbca754bf7c3e2e2770"/>
+      <w:r>
+        <w:rPr>
+          <w:rFonts w:cs="Segoe UI"/>
+        </w:rPr>
+        <w:t>(Sherrod 2008)</w:t>
+      </w:r>
       <w:bookmarkEnd w:id="4"/>
       <w:r>
         <w:rPr>
@@ -2795,43 +2867,20 @@
         <w:rPr>
           <w:rFonts w:cs="Segoe UI"/>
         </w:rPr>
-        <w:t>. Even though for image processing some additional features are applied (</w:t>
-      </w:r>
-      <w:r>
-        <w:rPr>
-          <w:rFonts w:cs="Segoe UI"/>
-        </w:rPr>
-        <w:t xml:space="preserve">rasterization, </w:t>
-      </w:r>
-      <w:r>
-        <w:rPr>
-          <w:rFonts w:cs="Segoe UI"/>
-        </w:rPr>
-        <w:t>shading, anti-aliasing …</w:t>
-      </w:r>
-      <w:r>
-        <w:rPr>
-          <w:rFonts w:cs="Segoe UI"/>
-        </w:rPr>
-        <w:t xml:space="preserve">) and the starting as well as the detection objects differ (in computer graphics, rays  generally leave from every pixel leading to the light sources, which is referred to as </w:t>
-      </w:r>
-      <w:r>
-        <w:rPr>
-          <w:rFonts w:cs="Segoe UI"/>
-        </w:rPr>
-        <w:t>backward</w:t>
-      </w:r>
-      <w:r>
-        <w:rPr>
-          <w:rFonts w:cs="Segoe UI"/>
-        </w:rPr>
-        <w:t xml:space="preserve"> ray tracing)</w:t>
-      </w:r>
-      <w:r>
-        <w:rPr>
-          <w:rFonts w:cs="Segoe UI"/>
-        </w:rPr>
-        <w:t xml:space="preserve"> </w:t>
+        <w:t>, the basic principles that are used in computer graphics also apply to photovoltaic ray tracing.</w:t>
+      </w:r>
+    </w:p>
+    <w:p>
+      <w:pPr>
+        <w:rPr>
+          <w:rFonts w:cs="Segoe UI"/>
+        </w:rPr>
+      </w:pPr>
+      <w:r>
+        <w:rPr>
+          <w:rFonts w:cs="Segoe UI"/>
+        </w:rPr>
+        <w:t xml:space="preserve">In the Monte Carlo method, a numerical approach is defined that uses a random number generator for the determination of a physical process, which itself is determined by random processes or is of such high complexity that analytical procedures are not feasible </w:t>
       </w:r>
       <w:r>
         <w:rPr>
@@ -2843,7 +2892,7 @@
         <w:rPr>
           <w:rFonts w:cs="Segoe UI"/>
         </w:rPr>
-        <w:instrText>ADDIN CITAVI.PLACEHOLDER da09b3a9-688f-4fbc-a754-bf7c3e2e2770 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</w:instrText>
+        <w:instrText>ADDIN CITAVI.PLACEHOLDER 960cc50c-c865-4db5-9a87-bff0509eb2f0 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</w:instrText>
       </w:r>
       <w:r>
         <w:rPr>
@@ -2851,12 +2900,12 @@
         </w:rPr>
         <w:fldChar w:fldCharType="separate"/>
       </w:r>
-      <w:bookmarkStart w:id="5" w:name="_CTVP001da09b3a9688f4fbca754bf7c3e2e2770"/>
-      <w:r>
-        <w:rPr>
-          <w:rFonts w:cs="Segoe UI"/>
-        </w:rPr>
-        <w:t>(Sherrod 2008)</w:t>
+      <w:bookmarkStart w:id="5" w:name="_CTVP001960cc50cc8654db59a87bff0509eb2f0"/>
+      <w:r>
+        <w:rPr>
+          <w:rFonts w:cs="Segoe UI"/>
+        </w:rPr>
+        <w:t>(Holst 2015)</w:t>
       </w:r>
       <w:bookmarkEnd w:id="5"/>
       <w:r>
@@ -2869,20 +2918,7 @@
         <w:rPr>
           <w:rFonts w:cs="Segoe UI"/>
         </w:rPr>
-        <w:t>, the basic principles that are used in computer graphics also apply to photovoltaic ray tracing.</w:t>
-      </w:r>
-    </w:p>
-    <w:p>
-      <w:pPr>
-        <w:rPr>
-          <w:rFonts w:cs="Segoe UI"/>
-        </w:rPr>
-      </w:pPr>
-      <w:r>
-        <w:rPr>
-          <w:rFonts w:cs="Segoe UI"/>
-        </w:rPr>
-        <w:t xml:space="preserve">In the Monte Carlo method, a numerical approach is defined that uses a random number generator for the determination of a physical process, which itself is determined by random processes or is of such high complexity that analytical procedures are not feasible </w:t>
+        <w:t xml:space="preserve">. The method of Monte Carlo modeling is widely used in many research fields and is, e.g., an essential component of experimental particle physics at  CERN (European Organization for Nuclear Research) </w:t>
       </w:r>
       <w:r>
         <w:rPr>
@@ -2894,7 +2930,7 @@
         <w:rPr>
           <w:rFonts w:cs="Segoe UI"/>
         </w:rPr>
-        <w:instrText>ADDIN CITAVI.PLACEHOLDER 960cc50c-c865-4db5-9a87-bff0509eb2f0 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</w:instrText>
+        <w:instrText>ADDIN CITAVI.PLACEHOLDER 7a1b3885-9d13-4d60-893f-69f4fa987edb 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</w:instrText>
       </w:r>
       <w:r>
         <w:rPr>
@@ -2902,103 +2938,65 @@
         </w:rPr>
         <w:fldChar w:fldCharType="separate"/>
       </w:r>
-      <w:bookmarkStart w:id="6" w:name="_CTVP001960cc50cc8654db59a87bff0509eb2f0"/>
+      <w:bookmarkStart w:id="6" w:name="_CTVP0017a1b38859d134d60893f69f4fa987edb"/>
+      <w:r>
+        <w:rPr>
+          <w:rFonts w:cs="Segoe UI"/>
+        </w:rPr>
+        <w:t>(Maria Grazia Pia und Georg Weidenspointner 2012)</w:t>
+      </w:r>
+      <w:bookmarkEnd w:id="6"/>
+      <w:r>
+        <w:rPr>
+          <w:rFonts w:cs="Segoe UI"/>
+        </w:rPr>
+        <w:fldChar w:fldCharType="end"/>
+      </w:r>
+      <w:r>
+        <w:rPr>
+          <w:rFonts w:cs="Segoe UI"/>
+        </w:rPr>
+        <w:t>.</w:t>
+      </w:r>
+    </w:p>
+    <w:p>
+      <w:pPr>
+        <w:rPr>
+          <w:rFonts w:cs="Segoe UI"/>
+        </w:rPr>
+      </w:pPr>
+      <w:r>
+        <w:rPr>
+          <w:rFonts w:cs="Segoe UI"/>
+        </w:rPr>
+        <w:t xml:space="preserve">In the case of ray tracing, the application of the Monte Carlo method is also referred to as Monte-Carlo particle tracing </w:t>
+      </w:r>
+      <w:r>
+        <w:rPr>
+          <w:rFonts w:cs="Segoe UI"/>
+        </w:rPr>
+        <w:fldChar w:fldCharType="begin"/>
+      </w:r>
+      <w:r>
+        <w:rPr>
+          <w:rFonts w:cs="Segoe UI"/>
+        </w:rPr>
+        <w:instrText>ADDIN CITAVI.PLACEHOLDER 8e0962b8-e164-4e46-b8da-d22e808a64e0 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</w:instrText>
+      </w:r>
+      <w:r>
+        <w:rPr>
+          <w:rFonts w:cs="Segoe UI"/>
+        </w:rPr>
+        <w:fldChar w:fldCharType="separate"/>
+      </w:r>
+      <w:bookmarkStart w:id="7" w:name="_CTVP0018e0962b8e1644e46b8dad22e808a64e0"/>
       <w:r>
         <w:rPr>
           <w:rFonts w:cs="Segoe UI"/>
         </w:rPr>
         <w:t>(Holst 2015)</w:t>
       </w:r>
-      <w:bookmarkEnd w:id="6"/>
-      <w:r>
-        <w:rPr>
-          <w:rFonts w:cs="Segoe UI"/>
-        </w:rPr>
-        <w:fldChar w:fldCharType="end"/>
-      </w:r>
-      <w:r>
-        <w:rPr>
-          <w:rFonts w:cs="Segoe UI"/>
-        </w:rPr>
-        <w:t xml:space="preserve">. The method of Monte Carlo modeling is widely used in many research fields and is, e.g., an essential component of experimental particle physics at  CERN (European Organization for Nuclear Research) </w:t>
-      </w:r>
-      <w:r>
-        <w:rPr>
-          <w:rFonts w:cs="Segoe UI"/>
-        </w:rPr>
-        <w:fldChar w:fldCharType="begin"/>
-      </w:r>
-      <w:r>
-        <w:rPr>
-          <w:rFonts w:cs="Segoe UI"/>
-        </w:rPr>
-        <w:instrText>ADDIN CITAVI.PLACEHOLDER 7a1b3885-9d13-4d60-893f-69f4fa987edb 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</w:instrText>
-      </w:r>
-      <w:r>
-        <w:rPr>
-          <w:rFonts w:cs="Segoe UI"/>
-        </w:rPr>
-        <w:fldChar w:fldCharType="separate"/>
-      </w:r>
-      <w:bookmarkStart w:id="7" w:name="_CTVP0017a1b38859d134d60893f69f4fa987edb"/>
-      <w:r>
-        <w:rPr>
-          <w:rFonts w:cs="Segoe UI"/>
-        </w:rPr>
-        <w:t>(Maria Grazia Pia und Georg Weidenspointner 2012)</w:t>
-      </w:r>
       <w:bookmarkEnd w:id="7"/>
-      <w:r>
-        <w:rPr>
-          <w:rFonts w:cs="Segoe UI"/>
-        </w:rPr>
-        <w:fldChar w:fldCharType="end"/>
-      </w:r>
-      <w:r>
-        <w:rPr>
-          <w:rFonts w:cs="Segoe UI"/>
-        </w:rPr>
-        <w:t>.</w:t>
-      </w:r>
-    </w:p>
-    <w:p>
-      <w:pPr>
-        <w:rPr>
-          <w:rFonts w:cs="Segoe UI"/>
-        </w:rPr>
-      </w:pPr>
-      <w:r>
-        <w:rPr>
-          <w:rFonts w:cs="Segoe UI"/>
-        </w:rPr>
-        <w:t xml:space="preserve">In the case of ray tracing, the application of the Monte Carlo method is also referred to as Monte-Carlo particle tracing </w:t>
-      </w:r>
-      <w:r>
-        <w:rPr>
-          <w:rFonts w:cs="Segoe UI"/>
-        </w:rPr>
-        <w:fldChar w:fldCharType="begin"/>
-      </w:r>
-      <w:r>
-        <w:rPr>
-          <w:rFonts w:cs="Segoe UI"/>
-        </w:rPr>
-        <w:instrText>ADDIN CITAVI.PLACEHOLDER 8e0962b8-e164-4e46-b8da-d22e808a64e0 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</w:instrText>
-      </w:r>
-      <w:r>
-        <w:rPr>
-          <w:rFonts w:cs="Segoe UI"/>
-        </w:rPr>
-        <w:fldChar w:fldCharType="separate"/>
-      </w:r>
-      <w:bookmarkStart w:id="8" w:name="_CTVP0018e0962b8e1644e46b8dad22e808a64e0"/>
-      <w:r>
-        <w:rPr>
-          <w:rFonts w:cs="Segoe UI"/>
-        </w:rPr>
-        <w:t>(Holst 2015)</w:t>
-      </w:r>
-      <w:bookmarkEnd w:id="8"/>
       <w:r>
         <w:rPr>
           <w:rFonts w:cs="Segoe UI"/>
@@ -3172,8 +3170,8 @@
           <w:rFonts w:cs="Segoe UI"/>
         </w:rPr>
       </w:pPr>
-      <w:bookmarkStart w:id="9" w:name="_Ref509221724"/>
-      <w:bookmarkStart w:id="10" w:name="_Toc509587622"/>
+      <w:bookmarkStart w:id="8" w:name="_Ref509221724"/>
+      <w:bookmarkStart w:id="9" w:name="_Toc509587622"/>
       <w:r>
         <w:rPr>
           <w:rFonts w:cs="Segoe UI"/>
@@ -3248,68 +3246,68 @@
         </w:rPr>
         <w:fldChar w:fldCharType="end"/>
       </w:r>
+      <w:bookmarkEnd w:id="8"/>
+      <w:r>
+        <w:rPr>
+          <w:rFonts w:cs="Segoe UI"/>
+        </w:rPr>
+        <w:t xml:space="preserve">: Unit cell of a solar module </w:t>
+      </w:r>
+      <w:r>
+        <w:rPr>
+          <w:rFonts w:cs="Segoe UI"/>
+        </w:rPr>
+        <w:t xml:space="preserve">simulated in SMARTI </w:t>
+      </w:r>
+      <w:r>
+        <w:rPr>
+          <w:rFonts w:cs="Segoe UI"/>
+        </w:rPr>
+        <w:t>consisting of 4 layers (</w:t>
+      </w:r>
+      <w:r>
+        <w:rPr>
+          <w:rFonts w:cs="Segoe UI"/>
+        </w:rPr>
+        <w:t>a</w:t>
+      </w:r>
+      <w:r>
+        <w:rPr>
+          <w:rFonts w:cs="Segoe UI"/>
+        </w:rPr>
+        <w:t xml:space="preserve">ir, </w:t>
+      </w:r>
+      <w:r>
+        <w:rPr>
+          <w:rFonts w:cs="Segoe UI"/>
+        </w:rPr>
+        <w:t>encapsulant</w:t>
+      </w:r>
+      <w:r>
+        <w:rPr>
+          <w:rFonts w:cs="Segoe UI"/>
+        </w:rPr>
+        <w:t>, Si, AlSi). A pyramid</w:t>
+      </w:r>
+      <w:r>
+        <w:rPr>
+          <w:rFonts w:cs="Segoe UI"/>
+        </w:rPr>
+        <w:t>al texture</w:t>
+      </w:r>
+      <w:r>
+        <w:rPr>
+          <w:rFonts w:cs="Segoe UI"/>
+        </w:rPr>
+        <w:t xml:space="preserve"> is added to the top of the second and the third layer.</w:t>
+      </w:r>
+      <w:r>
+        <w:rPr>
+          <w:rFonts w:cs="Segoe UI"/>
+        </w:rPr>
+        <w:t xml:space="preserve"> The heights of the individual layers are not to scale.</w:t>
+      </w:r>
       <w:bookmarkEnd w:id="9"/>
-      <w:r>
-        <w:rPr>
-          <w:rFonts w:cs="Segoe UI"/>
-        </w:rPr>
-        <w:t xml:space="preserve">: Unit cell of a solar module </w:t>
-      </w:r>
-      <w:r>
-        <w:rPr>
-          <w:rFonts w:cs="Segoe UI"/>
-        </w:rPr>
-        <w:t xml:space="preserve">simulated in SMARTI </w:t>
-      </w:r>
-      <w:r>
-        <w:rPr>
-          <w:rFonts w:cs="Segoe UI"/>
-        </w:rPr>
-        <w:t>consisting of 4 layers (</w:t>
-      </w:r>
-      <w:r>
-        <w:rPr>
-          <w:rFonts w:cs="Segoe UI"/>
-        </w:rPr>
-        <w:t>a</w:t>
-      </w:r>
-      <w:r>
-        <w:rPr>
-          <w:rFonts w:cs="Segoe UI"/>
-        </w:rPr>
-        <w:t xml:space="preserve">ir, </w:t>
-      </w:r>
-      <w:r>
-        <w:rPr>
-          <w:rFonts w:cs="Segoe UI"/>
-        </w:rPr>
-        <w:t>encapsulant</w:t>
-      </w:r>
-      <w:r>
-        <w:rPr>
-          <w:rFonts w:cs="Segoe UI"/>
-        </w:rPr>
-        <w:t>, Si, AlSi). A pyramid</w:t>
-      </w:r>
-      <w:r>
-        <w:rPr>
-          <w:rFonts w:cs="Segoe UI"/>
-        </w:rPr>
-        <w:t>al texture</w:t>
-      </w:r>
-      <w:r>
-        <w:rPr>
-          <w:rFonts w:cs="Segoe UI"/>
-        </w:rPr>
-        <w:t xml:space="preserve"> is added to the top of the second and the third layer.</w:t>
-      </w:r>
-      <w:r>
-        <w:rPr>
-          <w:rFonts w:cs="Segoe UI"/>
-        </w:rPr>
-        <w:t xml:space="preserve"> The heights of the individual layers are not to scale.</w:t>
-      </w:r>
-      <w:bookmarkEnd w:id="10"/>
     </w:p>
     <w:p>
       <w:pPr>
@@ -3603,8 +3601,8 @@
           <w:rFonts w:cs="Segoe UI"/>
         </w:rPr>
       </w:pPr>
-      <w:bookmarkStart w:id="11" w:name="_Ref506474353"/>
-      <w:bookmarkStart w:id="12" w:name="_Toc509587623"/>
+      <w:bookmarkStart w:id="10" w:name="_Ref506474353"/>
+      <w:bookmarkStart w:id="11" w:name="_Toc509587623"/>
       <w:r>
         <w:rPr>
           <w:rFonts w:cs="Segoe UI"/>
@@ -3679,14 +3677,14 @@
         </w:rPr>
         <w:fldChar w:fldCharType="end"/>
       </w:r>
+      <w:bookmarkEnd w:id="10"/>
+      <w:r>
+        <w:rPr>
+          <w:rFonts w:cs="Segoe UI"/>
+        </w:rPr>
+        <w:t>: Schematic representation of the Layer function in the SMARTI ray tracer</w:t>
+      </w:r>
       <w:bookmarkEnd w:id="11"/>
-      <w:r>
-        <w:rPr>
-          <w:rFonts w:cs="Segoe UI"/>
-        </w:rPr>
-        <w:t>: Schematic representation of the Layer function in the SMARTI ray tracer</w:t>
-      </w:r>
-      <w:bookmarkEnd w:id="12"/>
     </w:p>
     <w:p>
       <w:pPr>
@@ -3853,8 +3851,8 @@
           <w:rFonts w:cs="Segoe UI"/>
         </w:rPr>
       </w:pPr>
-      <w:bookmarkStart w:id="13" w:name="_Ref506474327"/>
-      <w:bookmarkStart w:id="14" w:name="_Toc509587624"/>
+      <w:bookmarkStart w:id="12" w:name="_Ref506474327"/>
+      <w:bookmarkStart w:id="13" w:name="_Toc509587624"/>
       <w:r>
         <w:rPr>
           <w:rFonts w:cs="Segoe UI"/>
@@ -3929,14 +3927,14 @@
         </w:rPr>
         <w:fldChar w:fldCharType="end"/>
       </w:r>
+      <w:bookmarkEnd w:id="12"/>
+      <w:r>
+        <w:rPr>
+          <w:rFonts w:cs="Segoe UI"/>
+        </w:rPr>
+        <w:t>: Schematic representation of the ray tracing algorithm that is implemented in the SMARTI ray tracer</w:t>
+      </w:r>
       <w:bookmarkEnd w:id="13"/>
-      <w:r>
-        <w:rPr>
-          <w:rFonts w:cs="Segoe UI"/>
-        </w:rPr>
-        <w:t>: Schematic representation of the ray tracing algorithm that is implemented in the SMARTI ray tracer</w:t>
-      </w:r>
-      <w:bookmarkEnd w:id="14"/>
     </w:p>
     <w:p>
       <w:pPr>
@@ -4083,7 +4081,7 @@
                 <w:i/>
               </w:rPr>
             </w:pPr>
-            <w:bookmarkStart w:id="15" w:name="_Hlk508097011"/>
+            <w:bookmarkStart w:id="14" w:name="_Hlk508097011"/>
           </w:p>
         </w:tc>
         <w:tc>
@@ -4250,7 +4248,7 @@
         </w:tc>
       </w:tr>
     </w:tbl>
-    <w:bookmarkEnd w:id="15"/>
+    <w:bookmarkEnd w:id="14"/>
     <w:p>
       <w:pPr>
         <w:rPr>
@@ -4566,7 +4564,7 @@
                 <w:i/>
               </w:rPr>
             </w:pPr>
-            <w:bookmarkStart w:id="16" w:name="_Hlk508097043"/>
+            <w:bookmarkStart w:id="15" w:name="_Hlk508097043"/>
           </w:p>
         </w:tc>
         <w:tc>
@@ -4797,7 +4795,7 @@
           </w:p>
         </w:tc>
       </w:tr>
-      <w:bookmarkEnd w:id="16"/>
+      <w:bookmarkEnd w:id="15"/>
     </w:tbl>
     <w:p>
       <w:pPr>
@@ -5167,14 +5165,14 @@
         </w:rPr>
         <w:fldChar w:fldCharType="separate"/>
       </w:r>
-      <w:bookmarkStart w:id="17" w:name="_CTVP001669f95375f674a8ea3157a18530f2954"/>
+      <w:bookmarkStart w:id="16" w:name="_CTVP001669f95375f674a8ea3157a18530f2954"/>
       <w:r>
         <w:rPr>
           <w:rFonts w:eastAsiaTheme="minorEastAsia" w:cs="Segoe UI"/>
         </w:rPr>
         <w:t>(Shirley et al. 2010)</w:t>
       </w:r>
-      <w:bookmarkEnd w:id="17"/>
+      <w:bookmarkEnd w:id="16"/>
       <w:r>
         <w:rPr>
           <w:rFonts w:eastAsiaTheme="minorEastAsia" w:cs="Segoe UI"/>
@@ -5343,8 +5341,8 @@
           <w:rFonts w:cs="Segoe UI"/>
         </w:rPr>
       </w:pPr>
-      <w:bookmarkStart w:id="18" w:name="_Ref506474183"/>
-      <w:bookmarkStart w:id="19" w:name="_Toc509587625"/>
+      <w:bookmarkStart w:id="17" w:name="_Ref506474183"/>
+      <w:bookmarkStart w:id="18" w:name="_Toc509587625"/>
       <w:r>
         <w:rPr>
           <w:rFonts w:cs="Segoe UI"/>
@@ -5419,14 +5417,14 @@
         </w:rPr>
         <w:fldChar w:fldCharType="end"/>
       </w:r>
+      <w:bookmarkEnd w:id="17"/>
+      <w:r>
+        <w:rPr>
+          <w:rFonts w:cs="Segoe UI"/>
+        </w:rPr>
+        <w:t>: Definition of the position and the direction vectors describing the ray and the geometry of the object</w:t>
+      </w:r>
       <w:bookmarkEnd w:id="18"/>
-      <w:r>
-        <w:rPr>
-          <w:rFonts w:cs="Segoe UI"/>
-        </w:rPr>
-        <w:t>: Definition of the position and the direction vectors describing the ray and the geometry of the object</w:t>
-      </w:r>
-      <w:bookmarkEnd w:id="19"/>
     </w:p>
     <w:p>
       <w:pPr>
@@ -5467,7 +5465,7 @@
                 <w:i/>
               </w:rPr>
             </w:pPr>
-            <w:bookmarkStart w:id="20" w:name="_Hlk508097053"/>
+            <w:bookmarkStart w:id="19" w:name="_Hlk508097053"/>
           </w:p>
         </w:tc>
         <w:tc>
@@ -5744,7 +5742,7 @@
         </w:tc>
       </w:tr>
     </w:tbl>
-    <w:bookmarkEnd w:id="20"/>
+    <w:bookmarkEnd w:id="19"/>
     <w:p>
       <w:pPr>
         <w:rPr>
@@ -5784,7 +5782,7 @@
                 <w:i/>
               </w:rPr>
             </w:pPr>
-            <w:bookmarkStart w:id="21" w:name="_Hlk508097061"/>
+            <w:bookmarkStart w:id="20" w:name="_Hlk508097061"/>
           </w:p>
         </w:tc>
         <w:tc>
@@ -6067,7 +6065,7 @@
         </w:tc>
       </w:tr>
     </w:tbl>
-    <w:bookmarkEnd w:id="21"/>
+    <w:bookmarkEnd w:id="20"/>
     <w:p>
       <w:pPr>
         <w:rPr>
@@ -6104,7 +6102,7 @@
                 <w:i/>
               </w:rPr>
             </w:pPr>
-            <w:bookmarkStart w:id="22" w:name="_Hlk508097069"/>
+            <w:bookmarkStart w:id="21" w:name="_Hlk508097069"/>
           </w:p>
         </w:tc>
         <w:tc>
@@ -6758,7 +6756,7 @@
         </w:tc>
       </w:tr>
     </w:tbl>
-    <w:bookmarkEnd w:id="22"/>
+    <w:bookmarkEnd w:id="21"/>
     <w:p>
       <w:pPr>
         <w:rPr>
@@ -6808,52 +6806,52 @@
         </w:rPr>
         <w:fldChar w:fldCharType="separate"/>
       </w:r>
-      <w:bookmarkStart w:id="23" w:name="_CTVP001e9edb1966ce64be2bcd04a9f1b44fad8"/>
+      <w:bookmarkStart w:id="22" w:name="_CTVP001e9edb1966ce64be2bcd04a9f1b44fad8"/>
       <w:r>
         <w:rPr>
           <w:rFonts w:cs="Segoe UI"/>
         </w:rPr>
         <w:t>(Poole 2015)</w:t>
       </w:r>
+      <w:bookmarkEnd w:id="22"/>
+      <w:r>
+        <w:rPr>
+          <w:rFonts w:cs="Segoe UI"/>
+        </w:rPr>
+        <w:fldChar w:fldCharType="end"/>
+      </w:r>
+      <w:r>
+        <w:rPr>
+          <w:rFonts w:cs="Segoe UI"/>
+        </w:rPr>
+        <w:t xml:space="preserve">. This standard method for solving systems of linear equations can be tuned to increase the solving speed as the results of individual mathematical operations can be reused in different parts of the calculation procedure. The detailed description of the method can be found in </w:t>
+      </w:r>
+      <w:r>
+        <w:rPr>
+          <w:rFonts w:cs="Segoe UI"/>
+        </w:rPr>
+        <w:fldChar w:fldCharType="begin"/>
+      </w:r>
+      <w:r>
+        <w:rPr>
+          <w:rFonts w:cs="Segoe UI"/>
+        </w:rPr>
+        <w:instrText>ADDIN CITAVI.PLACEHOLDER 9d2ca699-ff05-4738-9086-8c081f79d1b9 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</w:instrText>
+      </w:r>
+      <w:r>
+        <w:rPr>
+          <w:rFonts w:cs="Segoe UI"/>
+        </w:rPr>
+        <w:fldChar w:fldCharType="separate"/>
+      </w:r>
+      <w:bookmarkStart w:id="23" w:name="_CTVP0019d2ca699ff05473890868c081f79d1b9"/>
+      <w:r>
+        <w:rPr>
+          <w:rFonts w:cs="Segoe UI"/>
+        </w:rPr>
+        <w:t>(Shirley et al. 2010)</w:t>
+      </w:r>
       <w:bookmarkEnd w:id="23"/>
-      <w:r>
-        <w:rPr>
-          <w:rFonts w:cs="Segoe UI"/>
-        </w:rPr>
-        <w:fldChar w:fldCharType="end"/>
-      </w:r>
-      <w:r>
-        <w:rPr>
-          <w:rFonts w:cs="Segoe UI"/>
-        </w:rPr>
-        <w:t xml:space="preserve">. This standard method for solving systems of linear equations can be tuned to increase the solving speed as the results of individual mathematical operations can be reused in different parts of the calculation procedure. The detailed description of the method can be found in </w:t>
-      </w:r>
-      <w:r>
-        <w:rPr>
-          <w:rFonts w:cs="Segoe UI"/>
-        </w:rPr>
-        <w:fldChar w:fldCharType="begin"/>
-      </w:r>
-      <w:r>
-        <w:rPr>
-          <w:rFonts w:cs="Segoe UI"/>
-        </w:rPr>
-        <w:instrText>ADDIN CITAVI.PLACEHOLDER 9d2ca699-ff05-4738-9086-8c081f79d1b9 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</w:instrText>
-      </w:r>
-      <w:r>
-        <w:rPr>
-          <w:rFonts w:cs="Segoe UI"/>
-        </w:rPr>
-        <w:fldChar w:fldCharType="separate"/>
-      </w:r>
-      <w:bookmarkStart w:id="24" w:name="_CTVP0019d2ca699ff05473890868c081f79d1b9"/>
-      <w:r>
-        <w:rPr>
-          <w:rFonts w:cs="Segoe UI"/>
-        </w:rPr>
-        <w:t>(Shirley et al. 2010)</w:t>
-      </w:r>
-      <w:bookmarkEnd w:id="24"/>
       <w:r>
         <w:rPr>
           <w:rFonts w:cs="Segoe UI"/>
@@ -7171,14 +7169,14 @@
         </w:rPr>
         <w:fldChar w:fldCharType="separate"/>
       </w:r>
-      <w:bookmarkStart w:id="25" w:name="_CTVP001f48157a9eba1402f9c19204995f856a7"/>
+      <w:bookmarkStart w:id="24" w:name="_CTVP001f48157a9eba1402f9c19204995f856a7"/>
       <w:r>
         <w:rPr>
           <w:rFonts w:eastAsiaTheme="minorEastAsia" w:cs="Segoe UI"/>
         </w:rPr>
         <w:t>(Shirley et al. 2010)</w:t>
       </w:r>
-      <w:bookmarkEnd w:id="25"/>
+      <w:bookmarkEnd w:id="24"/>
       <w:r>
         <w:rPr>
           <w:rFonts w:eastAsiaTheme="minorEastAsia" w:cs="Segoe UI"/>
@@ -7470,7 +7468,7 @@
           <w:lang w:val="en-US"/>
         </w:rPr>
       </w:pPr>
-      <w:bookmarkStart w:id="26" w:name="_Toc510270145"/>
+      <w:bookmarkStart w:id="25" w:name="_Toc510270145"/>
       <w:r>
         <w:rPr>
           <w:lang w:val="en-US"/>
@@ -7501,36 +7499,36 @@
         </w:rPr>
         <w:t xml:space="preserve"> in alphabetic order</w:t>
       </w:r>
+      <w:bookmarkEnd w:id="25"/>
+    </w:p>
+    <w:p>
+      <w:pPr>
+        <w:rPr>
+          <w:lang w:val="en-US"/>
+        </w:rPr>
+      </w:pPr>
+      <w:r>
+        <w:rPr>
+          <w:lang w:val="en-US"/>
+        </w:rPr>
+        <w:t>In the following the scripts and functions that the SMARTI software consists of are explained in detail.</w:t>
+      </w:r>
+    </w:p>
+    <w:p>
+      <w:pPr>
+        <w:pStyle w:val="berschrift2"/>
+        <w:rPr>
+          <w:lang w:val="en-US"/>
+        </w:rPr>
+      </w:pPr>
+      <w:bookmarkStart w:id="26" w:name="_Toc510270146"/>
+      <w:r>
+        <w:rPr>
+          <w:lang w:val="en-US"/>
+        </w:rPr>
+        <w:t>angles2vector</w:t>
+      </w:r>
       <w:bookmarkEnd w:id="26"/>
-    </w:p>
-    <w:p>
-      <w:pPr>
-        <w:rPr>
-          <w:lang w:val="en-US"/>
-        </w:rPr>
-      </w:pPr>
-      <w:r>
-        <w:rPr>
-          <w:lang w:val="en-US"/>
-        </w:rPr>
-        <w:t>In the following the scripts and functions that the SMARTI software consists of are explained in detail.</w:t>
-      </w:r>
-    </w:p>
-    <w:p>
-      <w:pPr>
-        <w:pStyle w:val="berschrift2"/>
-        <w:rPr>
-          <w:lang w:val="en-US"/>
-        </w:rPr>
-      </w:pPr>
-      <w:bookmarkStart w:id="27" w:name="_Toc510270146"/>
-      <w:r>
-        <w:rPr>
-          <w:lang w:val="en-US"/>
-        </w:rPr>
-        <w:t>angles2vector</w:t>
-      </w:r>
-      <w:bookmarkEnd w:id="27"/>
     </w:p>
     <w:p>
       <w:pPr>
@@ -7618,13 +7616,7 @@
         <w:rPr>
           <w:lang w:val="en-US"/>
         </w:rPr>
-        <w:t>angle of incidence</w:t>
-      </w:r>
-      <w:r>
-        <w:rPr>
-          <w:lang w:val="en-US"/>
-        </w:rPr>
-        <w:t>; alpha=</w:t>
+        <w:t>angle of incidence; alpha=</w:t>
       </w:r>
       <w:r>
         <w:rPr>
@@ -7728,14 +7720,14 @@
           <w:lang w:val="en-US"/>
         </w:rPr>
       </w:pPr>
-      <w:bookmarkStart w:id="28" w:name="_Toc510270147"/>
+      <w:bookmarkStart w:id="27" w:name="_Toc510270147"/>
       <w:r>
         <w:rPr>
           <w:lang w:val="en-US"/>
         </w:rPr>
         <w:t>AR_RAT.m</w:t>
       </w:r>
-      <w:bookmarkEnd w:id="28"/>
+      <w:bookmarkEnd w:id="27"/>
     </w:p>
     <w:p>
       <w:pPr>
@@ -7865,13 +7857,7 @@
           <w:lang w:val="en-US"/>
         </w:rPr>
         <w:br/>
-        <w:t xml:space="preserve">Where: </w:t>
-      </w:r>
-      <w:r>
-        <w:rPr>
-          <w:lang w:val="en-US"/>
-        </w:rPr>
-        <w:t>c</w:t>
+        <w:t>Where: c</w:t>
       </w:r>
       <w:r>
         <w:rPr>
@@ -7895,13 +7881,7 @@
         <w:rPr>
           <w:lang w:val="en-US"/>
         </w:rPr>
-        <w:t xml:space="preserve">; </w:t>
-      </w:r>
-      <w:r>
-        <w:rPr>
-          <w:lang w:val="en-US"/>
-        </w:rPr>
-        <w:t>c</w:t>
+        <w:t>; c</w:t>
       </w:r>
       <w:r>
         <w:rPr>
@@ -7925,13 +7905,7 @@
         <w:rPr>
           <w:lang w:val="en-US"/>
         </w:rPr>
-        <w:t xml:space="preserve">; </w:t>
-      </w:r>
-      <w:r>
-        <w:rPr>
-          <w:lang w:val="en-US"/>
-        </w:rPr>
-        <w:t>c</w:t>
+        <w:t>; c</w:t>
       </w:r>
       <w:r>
         <w:rPr>
@@ -8120,25 +8094,128 @@
         </w:rPr>
         <w:fldChar w:fldCharType="separate"/>
       </w:r>
-      <w:bookmarkStart w:id="29" w:name="_CTVP0017c8619d5ca1d4162bfa3639462c2664e"/>
+      <w:bookmarkStart w:id="28" w:name="_CTVP0017c8619d5ca1d4162bfa3639462c2664e"/>
       <w:r>
         <w:rPr>
           <w:lang w:val="en-US"/>
         </w:rPr>
         <w:t>(Macleod 2001)</w:t>
       </w:r>
+      <w:bookmarkEnd w:id="28"/>
+      <w:r>
+        <w:rPr>
+          <w:lang w:val="en-US"/>
+        </w:rPr>
+        <w:fldChar w:fldCharType="end"/>
+      </w:r>
+      <w:r>
+        <w:rPr>
+          <w:lang w:val="en-US"/>
+        </w:rPr>
+        <w:t xml:space="preserve"> using the transfer matrix method. In principle it can be used to include multiple thin layers but here only one layer is foreseen.</w:t>
+      </w:r>
+    </w:p>
+    <w:p>
+      <w:pPr>
+        <w:pStyle w:val="berschrift2"/>
+        <w:rPr>
+          <w:lang w:val="en-US"/>
+        </w:rPr>
+      </w:pPr>
+      <w:bookmarkStart w:id="29" w:name="_Toc510270148"/>
+      <w:r>
+        <w:rPr>
+          <w:lang w:val="en-US"/>
+        </w:rPr>
+        <w:t>detector.m</w:t>
+      </w:r>
       <w:bookmarkEnd w:id="29"/>
-      <w:r>
-        <w:rPr>
-          <w:lang w:val="en-US"/>
-        </w:rPr>
-        <w:fldChar w:fldCharType="end"/>
-      </w:r>
-      <w:r>
-        <w:rPr>
-          <w:lang w:val="en-US"/>
-        </w:rPr>
-        <w:t xml:space="preserve"> using the transfer matrix method. In principle it can be used to include multiple thin layers but here only one layer is foreseen.</w:t>
+    </w:p>
+    <w:p>
+      <w:pPr>
+        <w:rPr>
+          <w:lang w:val="en-US"/>
+        </w:rPr>
+      </w:pPr>
+      <w:r>
+        <w:rPr>
+          <w:b/>
+          <w:lang w:val="en-US"/>
+        </w:rPr>
+        <w:t>Type:</w:t>
+      </w:r>
+      <w:r>
+        <w:rPr>
+          <w:b/>
+          <w:lang w:val="en-US"/>
+        </w:rPr>
+        <w:t xml:space="preserve"> </w:t>
+      </w:r>
+      <w:r>
+        <w:rPr>
+          <w:lang w:val="en-US"/>
+        </w:rPr>
+        <w:t>bla</w:t>
+      </w:r>
+    </w:p>
+    <w:p>
+      <w:pPr>
+        <w:rPr>
+          <w:lang w:val="en-US"/>
+        </w:rPr>
+      </w:pPr>
+      <w:r>
+        <w:rPr>
+          <w:b/>
+          <w:lang w:val="en-US"/>
+        </w:rPr>
+        <w:t>Inputs:</w:t>
+      </w:r>
+      <w:r>
+        <w:rPr>
+          <w:lang w:val="en-US"/>
+        </w:rPr>
+        <w:t xml:space="preserve"> bla</w:t>
+      </w:r>
+    </w:p>
+    <w:p>
+      <w:pPr>
+        <w:rPr>
+          <w:lang w:val="en-US"/>
+        </w:rPr>
+      </w:pPr>
+      <w:r>
+        <w:rPr>
+          <w:b/>
+          <w:lang w:val="en-US"/>
+        </w:rPr>
+        <w:t>Outputs:</w:t>
+      </w:r>
+      <w:r>
+        <w:rPr>
+          <w:lang w:val="en-US"/>
+        </w:rPr>
+        <w:t xml:space="preserve"> bla</w:t>
+      </w:r>
+    </w:p>
+    <w:p>
+      <w:pPr>
+        <w:rPr>
+          <w:lang w:val="en-US"/>
+        </w:rPr>
+      </w:pPr>
+      <w:r>
+        <w:rPr>
+          <w:b/>
+          <w:lang w:val="en-US"/>
+        </w:rPr>
+        <w:t>Explanation:</w:t>
+      </w:r>
+      <w:r>
+        <w:rPr>
+          <w:lang w:val="en-US"/>
+        </w:rPr>
+        <w:t xml:space="preserve"> bla</w:t>
       </w:r>
     </w:p>
     <w:p>
@@ -8148,110 +8225,7 @@
           <w:lang w:val="en-US"/>
         </w:rPr>
       </w:pPr>
-      <w:bookmarkStart w:id="30" w:name="_Toc510270148"/>
-      <w:r>
-        <w:rPr>
-          <w:lang w:val="en-US"/>
-        </w:rPr>
-        <w:t>detector.m</w:t>
-      </w:r>
-      <w:bookmarkEnd w:id="30"/>
-    </w:p>
-    <w:p>
-      <w:pPr>
-        <w:rPr>
-          <w:lang w:val="en-US"/>
-        </w:rPr>
-      </w:pPr>
-      <w:r>
-        <w:rPr>
-          <w:b/>
-          <w:lang w:val="en-US"/>
-        </w:rPr>
-        <w:t>Type:</w:t>
-      </w:r>
-      <w:r>
-        <w:rPr>
-          <w:b/>
-          <w:lang w:val="en-US"/>
-        </w:rPr>
-        <w:t xml:space="preserve"> </w:t>
-      </w:r>
-      <w:r>
-        <w:rPr>
-          <w:lang w:val="en-US"/>
-        </w:rPr>
-        <w:t>bla</w:t>
-      </w:r>
-    </w:p>
-    <w:p>
-      <w:pPr>
-        <w:rPr>
-          <w:lang w:val="en-US"/>
-        </w:rPr>
-      </w:pPr>
-      <w:r>
-        <w:rPr>
-          <w:b/>
-          <w:lang w:val="en-US"/>
-        </w:rPr>
-        <w:t>Inputs:</w:t>
-      </w:r>
-      <w:r>
-        <w:rPr>
-          <w:lang w:val="en-US"/>
-        </w:rPr>
-        <w:t xml:space="preserve"> bla</w:t>
-      </w:r>
-    </w:p>
-    <w:p>
-      <w:pPr>
-        <w:rPr>
-          <w:lang w:val="en-US"/>
-        </w:rPr>
-      </w:pPr>
-      <w:r>
-        <w:rPr>
-          <w:b/>
-          <w:lang w:val="en-US"/>
-        </w:rPr>
-        <w:t>Outputs:</w:t>
-      </w:r>
-      <w:r>
-        <w:rPr>
-          <w:lang w:val="en-US"/>
-        </w:rPr>
-        <w:t xml:space="preserve"> bla</w:t>
-      </w:r>
-    </w:p>
-    <w:p>
-      <w:pPr>
-        <w:rPr>
-          <w:lang w:val="en-US"/>
-        </w:rPr>
-      </w:pPr>
-      <w:r>
-        <w:rPr>
-          <w:b/>
-          <w:lang w:val="en-US"/>
-        </w:rPr>
-        <w:t>Explanation:</w:t>
-      </w:r>
-      <w:r>
-        <w:rPr>
-          <w:lang w:val="en-US"/>
-        </w:rPr>
-        <w:t xml:space="preserve"> bla</w:t>
-      </w:r>
-    </w:p>
-    <w:p>
-      <w:pPr>
-        <w:pStyle w:val="berschrift2"/>
-        <w:rPr>
-          <w:lang w:val="en-US"/>
-        </w:rPr>
-      </w:pPr>
-      <w:bookmarkStart w:id="31" w:name="_Toc510270149"/>
+      <w:bookmarkStart w:id="30" w:name="_Toc510270149"/>
       <w:r>
         <w:rPr>
           <w:lang w:val="en-US"/>
@@ -8259,6 +8233,109 @@
         <w:lastRenderedPageBreak/>
         <w:t>geometry_cube_pyramide.m</w:t>
       </w:r>
+      <w:bookmarkEnd w:id="30"/>
+    </w:p>
+    <w:p>
+      <w:pPr>
+        <w:rPr>
+          <w:lang w:val="en-US"/>
+        </w:rPr>
+      </w:pPr>
+      <w:r>
+        <w:rPr>
+          <w:b/>
+          <w:lang w:val="en-US"/>
+        </w:rPr>
+        <w:t>Type:</w:t>
+      </w:r>
+      <w:r>
+        <w:rPr>
+          <w:b/>
+          <w:lang w:val="en-US"/>
+        </w:rPr>
+        <w:t xml:space="preserve"> </w:t>
+      </w:r>
+      <w:r>
+        <w:rPr>
+          <w:lang w:val="en-US"/>
+        </w:rPr>
+        <w:t>bla</w:t>
+      </w:r>
+    </w:p>
+    <w:p>
+      <w:pPr>
+        <w:rPr>
+          <w:lang w:val="en-US"/>
+        </w:rPr>
+      </w:pPr>
+      <w:r>
+        <w:rPr>
+          <w:b/>
+          <w:lang w:val="en-US"/>
+        </w:rPr>
+        <w:t>Inputs:</w:t>
+      </w:r>
+      <w:r>
+        <w:rPr>
+          <w:lang w:val="en-US"/>
+        </w:rPr>
+        <w:t xml:space="preserve"> bla</w:t>
+      </w:r>
+    </w:p>
+    <w:p>
+      <w:pPr>
+        <w:rPr>
+          <w:lang w:val="en-US"/>
+        </w:rPr>
+      </w:pPr>
+      <w:r>
+        <w:rPr>
+          <w:b/>
+          <w:lang w:val="en-US"/>
+        </w:rPr>
+        <w:t>Outputs:</w:t>
+      </w:r>
+      <w:r>
+        <w:rPr>
+          <w:lang w:val="en-US"/>
+        </w:rPr>
+        <w:t xml:space="preserve"> bla</w:t>
+      </w:r>
+    </w:p>
+    <w:p>
+      <w:pPr>
+        <w:rPr>
+          <w:lang w:val="en-US"/>
+        </w:rPr>
+      </w:pPr>
+      <w:r>
+        <w:rPr>
+          <w:b/>
+          <w:lang w:val="en-US"/>
+        </w:rPr>
+        <w:t>Explanation:</w:t>
+      </w:r>
+      <w:r>
+        <w:rPr>
+          <w:lang w:val="en-US"/>
+        </w:rPr>
+        <w:t xml:space="preserve"> bla</w:t>
+      </w:r>
+    </w:p>
+    <w:p>
+      <w:pPr>
+        <w:pStyle w:val="berschrift2"/>
+        <w:rPr>
+          <w:lang w:val="en-US"/>
+        </w:rPr>
+      </w:pPr>
+      <w:bookmarkStart w:id="31" w:name="_Toc510270150"/>
+      <w:r>
+        <w:rPr>
+          <w:lang w:val="en-US"/>
+        </w:rPr>
+        <w:t>init_rays.m</w:t>
+      </w:r>
       <w:bookmarkEnd w:id="31"/>
     </w:p>
     <w:p>
@@ -8355,12 +8432,12 @@
           <w:lang w:val="en-US"/>
         </w:rPr>
       </w:pPr>
-      <w:bookmarkStart w:id="32" w:name="_Toc510270150"/>
-      <w:r>
-        <w:rPr>
-          <w:lang w:val="en-US"/>
-        </w:rPr>
-        <w:t>init_rays.m</w:t>
+      <w:bookmarkStart w:id="32" w:name="_Toc510270151"/>
+      <w:r>
+        <w:rPr>
+          <w:lang w:val="en-US"/>
+        </w:rPr>
+        <w:t>input_parameters.m</w:t>
       </w:r>
       <w:bookmarkEnd w:id="32"/>
     </w:p>
@@ -8458,117 +8535,14 @@
           <w:lang w:val="en-US"/>
         </w:rPr>
       </w:pPr>
-      <w:bookmarkStart w:id="33" w:name="_Toc510270151"/>
-      <w:r>
-        <w:rPr>
-          <w:lang w:val="en-US"/>
-        </w:rPr>
-        <w:t>input_parameters.m</w:t>
+      <w:bookmarkStart w:id="33" w:name="_Toc510270152"/>
+      <w:r>
+        <w:rPr>
+          <w:lang w:val="en-US"/>
+        </w:rPr>
+        <w:t>intersect.m</w:t>
       </w:r>
       <w:bookmarkEnd w:id="33"/>
-    </w:p>
-    <w:p>
-      <w:pPr>
-        <w:rPr>
-          <w:lang w:val="en-US"/>
-        </w:rPr>
-      </w:pPr>
-      <w:r>
-        <w:rPr>
-          <w:b/>
-          <w:lang w:val="en-US"/>
-        </w:rPr>
-        <w:t>Type:</w:t>
-      </w:r>
-      <w:r>
-        <w:rPr>
-          <w:b/>
-          <w:lang w:val="en-US"/>
-        </w:rPr>
-        <w:t xml:space="preserve"> </w:t>
-      </w:r>
-      <w:r>
-        <w:rPr>
-          <w:lang w:val="en-US"/>
-        </w:rPr>
-        <w:t>bla</w:t>
-      </w:r>
-    </w:p>
-    <w:p>
-      <w:pPr>
-        <w:rPr>
-          <w:lang w:val="en-US"/>
-        </w:rPr>
-      </w:pPr>
-      <w:r>
-        <w:rPr>
-          <w:b/>
-          <w:lang w:val="en-US"/>
-        </w:rPr>
-        <w:t>Inputs:</w:t>
-      </w:r>
-      <w:r>
-        <w:rPr>
-          <w:lang w:val="en-US"/>
-        </w:rPr>
-        <w:t xml:space="preserve"> bla</w:t>
-      </w:r>
-    </w:p>
-    <w:p>
-      <w:pPr>
-        <w:rPr>
-          <w:lang w:val="en-US"/>
-        </w:rPr>
-      </w:pPr>
-      <w:r>
-        <w:rPr>
-          <w:b/>
-          <w:lang w:val="en-US"/>
-        </w:rPr>
-        <w:t>Outputs:</w:t>
-      </w:r>
-      <w:r>
-        <w:rPr>
-          <w:lang w:val="en-US"/>
-        </w:rPr>
-        <w:t xml:space="preserve"> bla</w:t>
-      </w:r>
-    </w:p>
-    <w:p>
-      <w:pPr>
-        <w:rPr>
-          <w:lang w:val="en-US"/>
-        </w:rPr>
-      </w:pPr>
-      <w:r>
-        <w:rPr>
-          <w:b/>
-          <w:lang w:val="en-US"/>
-        </w:rPr>
-        <w:t>Explanation:</w:t>
-      </w:r>
-      <w:r>
-        <w:rPr>
-          <w:lang w:val="en-US"/>
-        </w:rPr>
-        <w:t xml:space="preserve"> bla</w:t>
-      </w:r>
-    </w:p>
-    <w:p>
-      <w:pPr>
-        <w:pStyle w:val="berschrift2"/>
-        <w:rPr>
-          <w:lang w:val="en-US"/>
-        </w:rPr>
-      </w:pPr>
-      <w:bookmarkStart w:id="34" w:name="_Toc510270152"/>
-      <w:r>
-        <w:rPr>
-          <w:lang w:val="en-US"/>
-        </w:rPr>
-        <w:t>intersect.m</w:t>
-      </w:r>
-      <w:bookmarkEnd w:id="34"/>
     </w:p>
     <w:p>
       <w:pPr>
@@ -8829,24 +8803,14 @@
       <w:r>
         <w:t xml:space="preserve">Figure </w:t>
       </w:r>
-      <w:r>
-        <w:fldChar w:fldCharType="begin"/>
-      </w:r>
-      <w:r>
-        <w:instrText xml:space="preserve"> SEQ Figure \* ARABIC </w:instrText>
-      </w:r>
-      <w:r>
-        <w:fldChar w:fldCharType="separate"/>
-      </w:r>
-      <w:r>
-        <w:rPr>
-          <w:noProof/>
-        </w:rPr>
-        <w:t>1</w:t>
-      </w:r>
-      <w:r>
-        <w:fldChar w:fldCharType="end"/>
-      </w:r>
+      <w:fldSimple w:instr=" SEQ Figure \* ARABIC ">
+        <w:r>
+          <w:rPr>
+            <w:noProof/>
+          </w:rPr>
+          <w:t>1</w:t>
+        </w:r>
+      </w:fldSimple>
       <w:r>
         <w:t>: Example for a the S-struct containing the triangles of the layer geometries</w:t>
       </w:r>
@@ -8896,13 +8860,116 @@
           <w:lang w:val="en-US"/>
         </w:rPr>
       </w:pPr>
-      <w:bookmarkStart w:id="35" w:name="_Toc510270153"/>
+      <w:bookmarkStart w:id="34" w:name="_Toc510270153"/>
       <w:r>
         <w:rPr>
           <w:lang w:val="en-US"/>
         </w:rPr>
         <w:t>lambertsch.m</w:t>
       </w:r>
+      <w:bookmarkEnd w:id="34"/>
+    </w:p>
+    <w:p>
+      <w:pPr>
+        <w:rPr>
+          <w:lang w:val="en-US"/>
+        </w:rPr>
+      </w:pPr>
+      <w:r>
+        <w:rPr>
+          <w:b/>
+          <w:lang w:val="en-US"/>
+        </w:rPr>
+        <w:t>Type:</w:t>
+      </w:r>
+      <w:r>
+        <w:rPr>
+          <w:b/>
+          <w:lang w:val="en-US"/>
+        </w:rPr>
+        <w:t xml:space="preserve"> </w:t>
+      </w:r>
+      <w:r>
+        <w:rPr>
+          <w:lang w:val="en-US"/>
+        </w:rPr>
+        <w:t>bla</w:t>
+      </w:r>
+    </w:p>
+    <w:p>
+      <w:pPr>
+        <w:rPr>
+          <w:lang w:val="en-US"/>
+        </w:rPr>
+      </w:pPr>
+      <w:r>
+        <w:rPr>
+          <w:b/>
+          <w:lang w:val="en-US"/>
+        </w:rPr>
+        <w:t>Inputs:</w:t>
+      </w:r>
+      <w:r>
+        <w:rPr>
+          <w:lang w:val="en-US"/>
+        </w:rPr>
+        <w:t xml:space="preserve"> bla</w:t>
+      </w:r>
+    </w:p>
+    <w:p>
+      <w:pPr>
+        <w:rPr>
+          <w:lang w:val="en-US"/>
+        </w:rPr>
+      </w:pPr>
+      <w:r>
+        <w:rPr>
+          <w:b/>
+          <w:lang w:val="en-US"/>
+        </w:rPr>
+        <w:t>Outputs:</w:t>
+      </w:r>
+      <w:r>
+        <w:rPr>
+          <w:lang w:val="en-US"/>
+        </w:rPr>
+        <w:t xml:space="preserve"> bla</w:t>
+      </w:r>
+    </w:p>
+    <w:p>
+      <w:pPr>
+        <w:rPr>
+          <w:lang w:val="en-US"/>
+        </w:rPr>
+      </w:pPr>
+      <w:r>
+        <w:rPr>
+          <w:b/>
+          <w:lang w:val="en-US"/>
+        </w:rPr>
+        <w:t>Explanation:</w:t>
+      </w:r>
+      <w:r>
+        <w:rPr>
+          <w:lang w:val="en-US"/>
+        </w:rPr>
+        <w:t xml:space="preserve"> bla</w:t>
+      </w:r>
+    </w:p>
+    <w:p>
+      <w:pPr>
+        <w:pStyle w:val="berschrift2"/>
+        <w:rPr>
+          <w:lang w:val="en-US"/>
+        </w:rPr>
+      </w:pPr>
+      <w:bookmarkStart w:id="35" w:name="_Toc510270154"/>
+      <w:r>
+        <w:rPr>
+          <w:lang w:val="en-US"/>
+        </w:rPr>
+        <w:t>layer.m</w:t>
+      </w:r>
       <w:bookmarkEnd w:id="35"/>
     </w:p>
     <w:p>
@@ -8994,122 +9061,19 @@
     </w:p>
     <w:p>
       <w:pPr>
-        <w:pStyle w:val="berschrift2"/>
-        <w:rPr>
-          <w:lang w:val="en-US"/>
-        </w:rPr>
-      </w:pPr>
-      <w:bookmarkStart w:id="36" w:name="_Toc510270154"/>
-      <w:r>
-        <w:rPr>
-          <w:lang w:val="en-US"/>
-        </w:rPr>
-        <w:t>layer.m</w:t>
+        <w:pStyle w:val="berschrift3"/>
+        <w:rPr>
+          <w:lang w:val="en-US"/>
+        </w:rPr>
+      </w:pPr>
+      <w:bookmarkStart w:id="36" w:name="_Toc510270155"/>
+      <w:r>
+        <w:rPr>
+          <w:lang w:val="en-US"/>
+        </w:rPr>
+        <w:t>Skipping side intersections =&gt; “Booster”</w:t>
       </w:r>
       <w:bookmarkEnd w:id="36"/>
-    </w:p>
-    <w:p>
-      <w:pPr>
-        <w:rPr>
-          <w:lang w:val="en-US"/>
-        </w:rPr>
-      </w:pPr>
-      <w:r>
-        <w:rPr>
-          <w:b/>
-          <w:lang w:val="en-US"/>
-        </w:rPr>
-        <w:t>Type:</w:t>
-      </w:r>
-      <w:r>
-        <w:rPr>
-          <w:b/>
-          <w:lang w:val="en-US"/>
-        </w:rPr>
-        <w:t xml:space="preserve"> </w:t>
-      </w:r>
-      <w:r>
-        <w:rPr>
-          <w:lang w:val="en-US"/>
-        </w:rPr>
-        <w:t>bla</w:t>
-      </w:r>
-    </w:p>
-    <w:p>
-      <w:pPr>
-        <w:rPr>
-          <w:lang w:val="en-US"/>
-        </w:rPr>
-      </w:pPr>
-      <w:r>
-        <w:rPr>
-          <w:b/>
-          <w:lang w:val="en-US"/>
-        </w:rPr>
-        <w:t>Inputs:</w:t>
-      </w:r>
-      <w:r>
-        <w:rPr>
-          <w:lang w:val="en-US"/>
-        </w:rPr>
-        <w:t xml:space="preserve"> bla</w:t>
-      </w:r>
-    </w:p>
-    <w:p>
-      <w:pPr>
-        <w:rPr>
-          <w:lang w:val="en-US"/>
-        </w:rPr>
-      </w:pPr>
-      <w:r>
-        <w:rPr>
-          <w:b/>
-          <w:lang w:val="en-US"/>
-        </w:rPr>
-        <w:t>Outputs:</w:t>
-      </w:r>
-      <w:r>
-        <w:rPr>
-          <w:lang w:val="en-US"/>
-        </w:rPr>
-        <w:t xml:space="preserve"> bla</w:t>
-      </w:r>
-    </w:p>
-    <w:p>
-      <w:pPr>
-        <w:rPr>
-          <w:lang w:val="en-US"/>
-        </w:rPr>
-      </w:pPr>
-      <w:r>
-        <w:rPr>
-          <w:b/>
-          <w:lang w:val="en-US"/>
-        </w:rPr>
-        <w:t>Explanation:</w:t>
-      </w:r>
-      <w:r>
-        <w:rPr>
-          <w:lang w:val="en-US"/>
-        </w:rPr>
-        <w:t xml:space="preserve"> bla</w:t>
-      </w:r>
-    </w:p>
-    <w:p>
-      <w:pPr>
-        <w:pStyle w:val="berschrift3"/>
-        <w:rPr>
-          <w:lang w:val="en-US"/>
-        </w:rPr>
-      </w:pPr>
-      <w:bookmarkStart w:id="37" w:name="_Toc510270155"/>
-      <w:r>
-        <w:rPr>
-          <w:lang w:val="en-US"/>
-        </w:rPr>
-        <w:t>Skipping side intersections =&gt; “Booster”</w:t>
-      </w:r>
-      <w:bookmarkEnd w:id="37"/>
     </w:p>
     <w:p>
       <w:pPr>
@@ -9326,6 +9290,81 @@
         </w:rPr>
         <w:t>If the ray is not absorbed, the hit point is projected back into the unit cell</w:t>
       </w:r>
+      <w:r>
+        <w:rPr>
+          <w:lang w:val="en-US"/>
+        </w:rPr>
+        <w:t xml:space="preserve"> by the following procedure</w:t>
+      </w:r>
+    </w:p>
+    <w:p>
+      <w:pPr>
+        <w:rPr>
+          <w:lang w:val="en-US"/>
+        </w:rPr>
+      </w:pPr>
+      <w:r>
+        <w:rPr>
+          <w:noProof/>
+          <w:lang w:val="en-US"/>
+        </w:rPr>
+        <w:lastRenderedPageBreak/>
+        <w:drawing>
+          <wp:inline distT="0" distB="0" distL="0" distR="0" wp14:anchorId="2E50DA94">
+            <wp:extent cx="5522426" cy="3059067"/>
+            <wp:effectExtent l="0" t="0" r="2540" b="8255"/>
+            <wp:docPr id="24" name="Grafik 24"/>
+            <wp:cNvGraphicFramePr>
+              <a:graphicFrameLocks xmlns:a="http://schemas.openxmlformats.org/drawingml/2006/main" noChangeAspect="1"/>
+            </wp:cNvGraphicFramePr>
+            <a:graphic xmlns:a="http://schemas.openxmlformats.org/drawingml/2006/main">
+              <a:graphicData uri="http://schemas.openxmlformats.org/drawingml/2006/picture">
+                <pic:pic xmlns:pic="http://schemas.openxmlformats.org/drawingml/2006/picture">
+                  <pic:nvPicPr>
+                    <pic:cNvPr id="0" name="Picture 2"/>
+                    <pic:cNvPicPr>
+                      <a:picLocks noChangeAspect="1" noChangeArrowheads="1"/>
+                    </pic:cNvPicPr>
+                  </pic:nvPicPr>
+                  <pic:blipFill>
+                    <a:blip r:embed="rId12">
+                      <a:extLst>
+                        <a:ext uri="{28A0092B-C50C-407E-A947-70E740481C1C}">
+                          <a14:useLocalDpi xmlns:a14="http://schemas.microsoft.com/office/drawing/2010/main" val="0"/>
+                        </a:ext>
+                      </a:extLst>
+                    </a:blip>
+                    <a:srcRect/>
+                    <a:stretch>
+                      <a:fillRect/>
+                    </a:stretch>
+                  </pic:blipFill>
+                  <pic:spPr bwMode="auto">
+                    <a:xfrm>
+                      <a:off x="0" y="0"/>
+                      <a:ext cx="5532582" cy="3064693"/>
+                    </a:xfrm>
+                    <a:prstGeom prst="rect">
+                      <a:avLst/>
+                    </a:prstGeom>
+                    <a:noFill/>
+                  </pic:spPr>
+                </pic:pic>
+              </a:graphicData>
+            </a:graphic>
+          </wp:inline>
+        </w:drawing>
+      </w:r>
+      <w:bookmarkStart w:id="37" w:name="_GoBack"/>
+      <w:bookmarkEnd w:id="37"/>
+    </w:p>
+    <w:p>
+      <w:pPr>
+        <w:pStyle w:val="Listenabsatz"/>
+        <w:rPr>
+          <w:lang w:val="en-US"/>
+        </w:rPr>
+      </w:pPr>
     </w:p>
     <w:p>
       <w:pPr>
@@ -9372,7 +9411,6 @@
           <w:noProof/>
           <w:lang w:eastAsia="de-DE"/>
         </w:rPr>
-        <w:lastRenderedPageBreak/>
         <w:drawing>
           <wp:inline distT="0" distB="0" distL="0" distR="0" wp14:anchorId="38A86BEE" wp14:editId="30415118">
             <wp:extent cx="1866900" cy="1828800"/>
@@ -9391,7 +9429,7 @@
                     </pic:cNvPicPr>
                   </pic:nvPicPr>
                   <pic:blipFill>
-                    <a:blip r:embed="rId12" cstate="print">
+                    <a:blip r:embed="rId13" cstate="print">
                       <a:extLst>
                         <a:ext uri="{28A0092B-C50C-407E-A947-70E740481C1C}">
                           <a14:useLocalDpi xmlns:a14="http://schemas.microsoft.com/office/drawing/2010/main" val="0"/>
@@ -10441,6 +10479,7 @@
         <w:rPr>
           <w:lang w:val="en-US"/>
         </w:rPr>
+        <w:lastRenderedPageBreak/>
         <w:t>The first is used to decide if the ray hits the finger, the busbar or the cell.</w:t>
       </w:r>
     </w:p>
@@ -10539,7 +10578,7 @@
                     </pic:cNvPicPr>
                   </pic:nvPicPr>
                   <pic:blipFill>
-                    <a:blip r:embed="rId13" cstate="print">
+                    <a:blip r:embed="rId14" cstate="print">
                       <a:extLst>
                         <a:ext uri="{28A0092B-C50C-407E-A947-70E740481C1C}">
                           <a14:useLocalDpi xmlns:a14="http://schemas.microsoft.com/office/drawing/2010/main" val="0"/>
@@ -10607,7 +10646,6 @@
         <w:rPr>
           <w:lang w:val="en-US"/>
         </w:rPr>
-        <w:lastRenderedPageBreak/>
         <w:t>load_data.m</w:t>
       </w:r>
       <w:bookmarkEnd w:id="39"/>
@@ -13124,6 +13162,7 @@
           <w:noProof/>
           <w:lang w:eastAsia="de-DE"/>
         </w:rPr>
+        <w:lastRenderedPageBreak/>
         <mc:AlternateContent>
           <mc:Choice Requires="wps">
             <w:drawing>
@@ -15597,27 +15636,14 @@
             <w:r>
               <w:t>(</w:t>
             </w:r>
-            <w:r>
-              <w:fldChar w:fldCharType="begin"/>
-            </w:r>
-            <w:r>
-              <w:instrText xml:space="preserve"> SEQ Equation \* ARABIC </w:instrText>
-            </w:r>
-            <w:r>
-              <w:fldChar w:fldCharType="separate"/>
-            </w:r>
-            <w:r>
-              <w:rPr>
-                <w:noProof/>
-              </w:rPr>
-              <w:t>1</w:t>
-            </w:r>
-            <w:r>
-              <w:rPr>
-                <w:noProof/>
-              </w:rPr>
-              <w:fldChar w:fldCharType="end"/>
-            </w:r>
+            <w:fldSimple w:instr=" SEQ Equation \* ARABIC ">
+              <w:r>
+                <w:rPr>
+                  <w:noProof/>
+                </w:rPr>
+                <w:t>1</w:t>
+              </w:r>
+            </w:fldSimple>
             <w:r>
               <w:t>)</w:t>
             </w:r>
@@ -15727,27 +15753,14 @@
             <w:r>
               <w:t>(</w:t>
             </w:r>
-            <w:r>
-              <w:fldChar w:fldCharType="begin"/>
-            </w:r>
-            <w:r>
-              <w:instrText xml:space="preserve"> SEQ Equation \* ARABIC </w:instrText>
-            </w:r>
-            <w:r>
-              <w:fldChar w:fldCharType="separate"/>
-            </w:r>
-            <w:r>
-              <w:rPr>
-                <w:noProof/>
-              </w:rPr>
-              <w:t>2</w:t>
-            </w:r>
-            <w:r>
-              <w:rPr>
-                <w:noProof/>
-              </w:rPr>
-              <w:fldChar w:fldCharType="end"/>
-            </w:r>
+            <w:fldSimple w:instr=" SEQ Equation \* ARABIC ">
+              <w:r>
+                <w:rPr>
+                  <w:noProof/>
+                </w:rPr>
+                <w:t>2</w:t>
+              </w:r>
+            </w:fldSimple>
             <w:r>
               <w:t>)</w:t>
             </w:r>
@@ -15904,27 +15917,14 @@
             <w:r>
               <w:t>(</w:t>
             </w:r>
-            <w:r>
-              <w:fldChar w:fldCharType="begin"/>
-            </w:r>
-            <w:r>
-              <w:instrText xml:space="preserve"> SEQ Equation \* ARABIC </w:instrText>
-            </w:r>
-            <w:r>
-              <w:fldChar w:fldCharType="separate"/>
-            </w:r>
-            <w:r>
-              <w:rPr>
-                <w:noProof/>
-              </w:rPr>
-              <w:t>3</w:t>
-            </w:r>
-            <w:r>
-              <w:rPr>
-                <w:noProof/>
-              </w:rPr>
-              <w:fldChar w:fldCharType="end"/>
-            </w:r>
+            <w:fldSimple w:instr=" SEQ Equation \* ARABIC ">
+              <w:r>
+                <w:rPr>
+                  <w:noProof/>
+                </w:rPr>
+                <w:t>3</w:t>
+              </w:r>
+            </w:fldSimple>
             <w:r>
               <w:t>)</w:t>
             </w:r>
@@ -16109,27 +16109,14 @@
             <w:r>
               <w:t>(</w:t>
             </w:r>
-            <w:r>
-              <w:fldChar w:fldCharType="begin"/>
-            </w:r>
-            <w:r>
-              <w:instrText xml:space="preserve"> SEQ Equation \* ARABIC </w:instrText>
-            </w:r>
-            <w:r>
-              <w:fldChar w:fldCharType="separate"/>
-            </w:r>
-            <w:r>
-              <w:rPr>
-                <w:noProof/>
-              </w:rPr>
-              <w:t>4</w:t>
-            </w:r>
-            <w:r>
-              <w:rPr>
-                <w:noProof/>
-              </w:rPr>
-              <w:fldChar w:fldCharType="end"/>
-            </w:r>
+            <w:fldSimple w:instr=" SEQ Equation \* ARABIC ">
+              <w:r>
+                <w:rPr>
+                  <w:noProof/>
+                </w:rPr>
+                <w:t>4</w:t>
+              </w:r>
+            </w:fldSimple>
             <w:r>
               <w:t>)</w:t>
             </w:r>
@@ -16400,27 +16387,14 @@
             <w:r>
               <w:t>(</w:t>
             </w:r>
-            <w:r>
-              <w:fldChar w:fldCharType="begin"/>
-            </w:r>
-            <w:r>
-              <w:instrText xml:space="preserve"> SEQ Equation \* ARABIC </w:instrText>
-            </w:r>
-            <w:r>
-              <w:fldChar w:fldCharType="separate"/>
-            </w:r>
-            <w:r>
-              <w:rPr>
-                <w:noProof/>
-              </w:rPr>
-              <w:t>5</w:t>
-            </w:r>
-            <w:r>
-              <w:rPr>
-                <w:noProof/>
-              </w:rPr>
-              <w:fldChar w:fldCharType="end"/>
-            </w:r>
+            <w:fldSimple w:instr=" SEQ Equation \* ARABIC ">
+              <w:r>
+                <w:rPr>
+                  <w:noProof/>
+                </w:rPr>
+                <w:t>5</w:t>
+              </w:r>
+            </w:fldSimple>
             <w:r>
               <w:t>)</w:t>
             </w:r>
@@ -16587,44 +16561,44 @@
           <w:lang w:val="en-US"/>
         </w:rPr>
       </w:pPr>
-      <w:bookmarkStart w:id="44" w:name="_Ref510268081"/>
-      <w:bookmarkStart w:id="45" w:name="_Toc510270162"/>
+      <w:bookmarkStart w:id="44" w:name="_Toc510270162"/>
+      <w:bookmarkStart w:id="45" w:name="_Ref510268081"/>
       <w:r>
         <w:rPr>
           <w:lang w:val="en-US"/>
         </w:rPr>
         <w:t>Overview_processes_oneAOI.m</w:t>
       </w:r>
+      <w:bookmarkEnd w:id="44"/>
+    </w:p>
+    <w:p>
+      <w:pPr>
+        <w:rPr>
+          <w:lang w:val="en-US"/>
+        </w:rPr>
+      </w:pPr>
+      <w:r>
+        <w:rPr>
+          <w:lang w:val="en-US"/>
+        </w:rPr>
+        <w:t xml:space="preserve">This script can be used to plot all the optical absorption, transmission and reflection processes at one angle of incidence. </w:t>
+      </w:r>
+    </w:p>
+    <w:p>
+      <w:pPr>
+        <w:pStyle w:val="berschrift2"/>
+        <w:rPr>
+          <w:lang w:val="en-US"/>
+        </w:rPr>
+      </w:pPr>
+      <w:bookmarkStart w:id="46" w:name="_Toc510270163"/>
+      <w:r>
+        <w:rPr>
+          <w:lang w:val="en-US"/>
+        </w:rPr>
+        <w:t>From_G_to_j.m</w:t>
+      </w:r>
       <w:bookmarkEnd w:id="45"/>
-    </w:p>
-    <w:p>
-      <w:pPr>
-        <w:rPr>
-          <w:lang w:val="en-US"/>
-        </w:rPr>
-      </w:pPr>
-      <w:r>
-        <w:rPr>
-          <w:lang w:val="en-US"/>
-        </w:rPr>
-        <w:t xml:space="preserve">This script can be used to plot all the optical absorption, transmission and reflection processes at one angle of incidence. </w:t>
-      </w:r>
-    </w:p>
-    <w:p>
-      <w:pPr>
-        <w:pStyle w:val="berschrift2"/>
-        <w:rPr>
-          <w:lang w:val="en-US"/>
-        </w:rPr>
-      </w:pPr>
-      <w:bookmarkStart w:id="46" w:name="_Toc510270163"/>
-      <w:r>
-        <w:rPr>
-          <w:lang w:val="en-US"/>
-        </w:rPr>
-        <w:t>From_G_to_j.m</w:t>
-      </w:r>
-      <w:bookmarkEnd w:id="44"/>
       <w:bookmarkEnd w:id="46"/>
     </w:p>
     <w:p>
@@ -16667,43 +16641,8 @@
         <w:rPr>
           <w:lang w:val="en-US"/>
         </w:rPr>
-        <w:t>The command line version of PC1D</w:t>
-      </w:r>
-      <w:r>
-        <w:rPr>
-          <w:lang w:val="en-US"/>
-        </w:rPr>
-        <w:t xml:space="preserve"> </w:t>
-      </w:r>
-      <w:r>
-        <w:rPr>
-          <w:lang w:val="en-US"/>
-        </w:rPr>
-        <w:t xml:space="preserve">(‘PC1Dmod and </w:t>
-      </w:r>
-      <w:r>
-        <w:rPr>
-          <w:lang w:val="en-US"/>
-        </w:rPr>
-        <w:t>cmd-PC1D</w:t>
-      </w:r>
-      <w:r>
-        <w:rPr>
-          <w:lang w:val="en-US"/>
-        </w:rPr>
-        <w:t xml:space="preserve"> v6.2.2.zip’)</w:t>
-      </w:r>
-      <w:r>
-        <w:rPr>
-          <w:lang w:val="en-US"/>
-        </w:rPr>
-        <w:t xml:space="preserve"> needs to be downloaded</w:t>
-      </w:r>
-      <w:r>
-        <w:rPr>
-          <w:lang w:val="en-US"/>
-        </w:rPr>
-        <w:t xml:space="preserve"> from </w:t>
+        <w:lastRenderedPageBreak/>
+        <w:t xml:space="preserve">The command line version of PC1D (‘PC1Dmod and cmd-PC1D v6.2.2.zip’) needs to be downloaded from </w:t>
       </w:r>
       <w:r>
         <w:rPr>
@@ -16711,7 +16650,7 @@
         </w:rPr>
         <w:br/>
       </w:r>
-      <w:hyperlink r:id="rId14" w:history="1">
+      <w:hyperlink r:id="rId15" w:history="1">
         <w:r>
           <w:rPr>
             <w:rStyle w:val="Hyperlink"/>
@@ -16816,19 +16755,7 @@
         <w:rPr>
           <w:lang w:val="en-US"/>
         </w:rPr>
-        <w:t xml:space="preserve">Now the electrical properties of the </w:t>
-      </w:r>
-      <w:r>
-        <w:rPr>
-          <w:lang w:val="en-US"/>
-        </w:rPr>
-        <w:t>‘PVcell_GenBatch.prm’</w:t>
-      </w:r>
-      <w:r>
-        <w:rPr>
-          <w:lang w:val="en-US"/>
-        </w:rPr>
-        <w:t xml:space="preserve"> can be modified with the PC1D5.exe</w:t>
+        <w:t>Now the electrical properties of the ‘PVcell_GenBatch.prm’ can be modified with the PC1D5.exe</w:t>
       </w:r>
     </w:p>
     <w:p>
@@ -16863,16 +16790,16 @@
         </w:rPr>
         <w:fldChar w:fldCharType="separate"/>
       </w:r>
-      <w:bookmarkStart w:id="47" w:name="_CTVBIBLIOGRAPHY1"/>
-      <w:bookmarkStart w:id="48" w:name="_Toc510270164"/>
+      <w:bookmarkStart w:id="47" w:name="_Toc510270164"/>
+      <w:bookmarkStart w:id="48" w:name="_CTVBIBLIOGRAPHY1"/>
+      <w:bookmarkEnd w:id="48"/>
+      <w:r>
+        <w:rPr>
+          <w:lang w:val="en-US"/>
+        </w:rPr>
+        <w:t>Literaturverzeichnis</w:t>
+      </w:r>
       <w:bookmarkEnd w:id="47"/>
-      <w:r>
-        <w:rPr>
-          <w:lang w:val="en-US"/>
-        </w:rPr>
-        <w:t>Literaturverzeichnis</w:t>
-      </w:r>
-      <w:bookmarkEnd w:id="48"/>
     </w:p>
     <w:p>
       <w:pPr>
@@ -16934,7 +16861,6 @@
         <w:rPr>
           <w:lang w:val="en-US"/>
         </w:rPr>
-        <w:lastRenderedPageBreak/>
         <w:t>Maria Grazia Pia; Georg Weidenspointner (Hg.) (2012): Monte Carlo Simulation for Particle Detectors. CERN Council Open Symposium on European Strategy for Particle Physics. Krakow.</w:t>
       </w:r>
     </w:p>
@@ -18512,6 +18438,7 @@
   <w:style w:type="character" w:default="1" w:styleId="Absatz-Standardschriftart">
     <w:name w:val="Default Paragraph Font"/>
     <w:uiPriority w:val="1"/>
+    <w:semiHidden/>
     <w:unhideWhenUsed/>
   </w:style>
   <w:style w:type="table" w:default="1" w:styleId="NormaleTabelle">
@@ -19325,7 +19252,7 @@
 </file>
 
 <file path=customXml/itemProps1.xml><?xml version="1.0" encoding="utf-8"?>
-<ds:datastoreItem xmlns:ds="http://schemas.openxmlformats.org/officeDocument/2006/customXml" ds:itemID="{3502A7BF-A76C-49C1-8344-FEB371DEB931}">
+<ds:datastoreItem xmlns:ds="http://schemas.openxmlformats.org/officeDocument/2006/customXml" ds:itemID="{075217F3-8409-4EA5-865D-4AB8DD69BADF}">
   <ds:schemaRefs>
     <ds:schemaRef ds:uri="http://schemas.openxmlformats.org/officeDocument/2006/bibliography"/>
   </ds:schemaRefs>

</xml_diff>